<commit_message>
completed module 2 pkas and updated docx
</commit_message>
<xml_diff>
--- a/Packet Tracer Activity Screenshots - Liam Dale.docx
+++ b/Packet Tracer Activity Screenshots - Liam Dale.docx
@@ -104,7 +104,31 @@
           <w:u w:val="single"/>
           <w14:ligatures w14:val="none"/>
         </w:rPr>
-        <w:t>Failure to provide any of the require information will result in a 0.</w:t>
+        <w:t xml:space="preserve">Failure to provide any of the </w:t>
+      </w:r>
+      <w:proofErr w:type="gramStart"/>
+      <w:r>
+        <w:rPr>
+          <w:rFonts w:ascii="Calibri" w:eastAsia="Times New Roman" w:hAnsi="Calibri" w:cs="Calibri"/>
+          <w:kern w:val="0"/>
+          <w:sz w:val="16"/>
+          <w:szCs w:val="16"/>
+          <w:u w:val="single"/>
+          <w14:ligatures w14:val="none"/>
+        </w:rPr>
+        <w:t>require</w:t>
+      </w:r>
+      <w:proofErr w:type="gramEnd"/>
+      <w:r>
+        <w:rPr>
+          <w:rFonts w:ascii="Calibri" w:eastAsia="Times New Roman" w:hAnsi="Calibri" w:cs="Calibri"/>
+          <w:kern w:val="0"/>
+          <w:sz w:val="16"/>
+          <w:szCs w:val="16"/>
+          <w:u w:val="single"/>
+          <w14:ligatures w14:val="none"/>
+        </w:rPr>
+        <w:t xml:space="preserve"> information will result in a 0.</w:t>
       </w:r>
     </w:p>
     <w:p>
@@ -1137,7 +1161,7 @@
                 <w14:ligatures w14:val="none"/>
               </w:rPr>
               <w:drawing>
-                <wp:inline distT="0" distB="0" distL="0" distR="0" wp14:anchorId="43640274" wp14:editId="1955DCD5">
+                <wp:inline distT="0" distB="0" distL="0" distR="0" wp14:anchorId="43640274" wp14:editId="42120ED2">
                   <wp:extent cx="3372592" cy="2591547"/>
                   <wp:effectExtent l="0" t="0" r="0" b="0"/>
                   <wp:docPr id="1408883579" name="Picture 2"/>
@@ -1288,7 +1312,7 @@
                 <w:noProof/>
               </w:rPr>
               <w:drawing>
-                <wp:inline distT="0" distB="0" distL="0" distR="0" wp14:anchorId="70FAFF9B" wp14:editId="3A7443B2">
+                <wp:inline distT="0" distB="0" distL="0" distR="0" wp14:anchorId="70FAFF9B" wp14:editId="7C64CCCF">
                   <wp:extent cx="3241964" cy="2492576"/>
                   <wp:effectExtent l="0" t="0" r="0" b="3175"/>
                   <wp:docPr id="1510095389" name="Picture 4"/>
@@ -1438,7 +1462,7 @@
                 <w:noProof/>
               </w:rPr>
               <w:drawing>
-                <wp:inline distT="0" distB="0" distL="0" distR="0" wp14:anchorId="4DD41FD2" wp14:editId="1B377AF2">
+                <wp:inline distT="0" distB="0" distL="0" distR="0" wp14:anchorId="4DD41FD2" wp14:editId="45FFAB8B">
                   <wp:extent cx="3265714" cy="2510836"/>
                   <wp:effectExtent l="0" t="0" r="0" b="3810"/>
                   <wp:docPr id="278049393" name="Picture 5"/>
@@ -1588,7 +1612,7 @@
                 <w:noProof/>
               </w:rPr>
               <w:drawing>
-                <wp:inline distT="0" distB="0" distL="0" distR="0" wp14:anchorId="727B401A" wp14:editId="0421AEB1">
+                <wp:inline distT="0" distB="0" distL="0" distR="0" wp14:anchorId="727B401A" wp14:editId="6755147B">
                   <wp:extent cx="3325091" cy="2556488"/>
                   <wp:effectExtent l="0" t="0" r="8890" b="0"/>
                   <wp:docPr id="54242053" name="Picture 6"/>
@@ -1739,7 +1763,7 @@
                 <w:noProof/>
               </w:rPr>
               <w:drawing>
-                <wp:inline distT="0" distB="0" distL="0" distR="0" wp14:anchorId="63184A23" wp14:editId="6AACD985">
+                <wp:inline distT="0" distB="0" distL="0" distR="0" wp14:anchorId="63184A23" wp14:editId="6892EB2D">
                   <wp:extent cx="3035065" cy="2333502"/>
                   <wp:effectExtent l="0" t="0" r="0" b="0"/>
                   <wp:docPr id="375595518" name="Picture 7"/>
@@ -2331,6 +2355,16 @@
                 <w14:ligatures w14:val="none"/>
               </w:rPr>
             </w:pPr>
+            <w:r>
+              <w:rPr>
+                <w:rFonts w:ascii="Calibri" w:eastAsia="Times New Roman" w:hAnsi="Calibri" w:cs="Calibri"/>
+                <w:kern w:val="0"/>
+                <w:sz w:val="16"/>
+                <w:szCs w:val="16"/>
+                <w14:ligatures w14:val="none"/>
+              </w:rPr>
+              <w:t>2.2.13</w:t>
+            </w:r>
           </w:p>
         </w:tc>
         <w:tc>
@@ -2356,6 +2390,16 @@
                 <w14:ligatures w14:val="none"/>
               </w:rPr>
             </w:pPr>
+            <w:r>
+              <w:rPr>
+                <w:rFonts w:ascii="Calibri" w:eastAsia="Times New Roman" w:hAnsi="Calibri" w:cs="Calibri"/>
+                <w:kern w:val="0"/>
+                <w:sz w:val="16"/>
+                <w:szCs w:val="16"/>
+                <w14:ligatures w14:val="none"/>
+              </w:rPr>
+              <w:t>100</w:t>
+            </w:r>
           </w:p>
         </w:tc>
         <w:tc>
@@ -2383,6 +2427,64 @@
                 <w14:ligatures w14:val="none"/>
               </w:rPr>
             </w:pPr>
+            <w:r>
+              <w:rPr>
+                <w:rFonts w:ascii="Calibri" w:eastAsia="Times New Roman" w:hAnsi="Calibri" w:cs="Calibri"/>
+                <w:noProof/>
+                <w:kern w:val="0"/>
+                <w:sz w:val="16"/>
+                <w:szCs w:val="16"/>
+                <w14:ligatures w14:val="none"/>
+              </w:rPr>
+              <w:drawing>
+                <wp:inline distT="0" distB="0" distL="0" distR="0" wp14:anchorId="05097756" wp14:editId="3AC6680F">
+                  <wp:extent cx="3701491" cy="3143472"/>
+                  <wp:effectExtent l="0" t="0" r="0" b="0"/>
+                  <wp:docPr id="1745740680" name="Picture 2"/>
+                  <wp:cNvGraphicFramePr>
+                    <a:graphicFrameLocks xmlns:a="http://schemas.openxmlformats.org/drawingml/2006/main" noChangeAspect="1"/>
+                  </wp:cNvGraphicFramePr>
+                  <a:graphic xmlns:a="http://schemas.openxmlformats.org/drawingml/2006/main">
+                    <a:graphicData uri="http://schemas.openxmlformats.org/drawingml/2006/picture">
+                      <pic:pic xmlns:pic="http://schemas.openxmlformats.org/drawingml/2006/picture">
+                        <pic:nvPicPr>
+                          <pic:cNvPr id="0" name="Picture 2"/>
+                          <pic:cNvPicPr>
+                            <a:picLocks noChangeAspect="1" noChangeArrowheads="1"/>
+                          </pic:cNvPicPr>
+                        </pic:nvPicPr>
+                        <pic:blipFill>
+                          <a:blip r:embed="rId11" cstate="print">
+                            <a:extLst>
+                              <a:ext uri="{28A0092B-C50C-407E-A947-70E740481C1C}">
+                                <a14:useLocalDpi xmlns:a14="http://schemas.microsoft.com/office/drawing/2010/main" val="0"/>
+                              </a:ext>
+                            </a:extLst>
+                          </a:blip>
+                          <a:srcRect/>
+                          <a:stretch>
+                            <a:fillRect/>
+                          </a:stretch>
+                        </pic:blipFill>
+                        <pic:spPr bwMode="auto">
+                          <a:xfrm>
+                            <a:off x="0" y="0"/>
+                            <a:ext cx="3720493" cy="3159609"/>
+                          </a:xfrm>
+                          <a:prstGeom prst="rect">
+                            <a:avLst/>
+                          </a:prstGeom>
+                          <a:noFill/>
+                          <a:ln>
+                            <a:noFill/>
+                          </a:ln>
+                        </pic:spPr>
+                      </pic:pic>
+                    </a:graphicData>
+                  </a:graphic>
+                </wp:inline>
+              </w:drawing>
+            </w:r>
           </w:p>
         </w:tc>
       </w:tr>
@@ -2415,6 +2517,27 @@
                 <w14:ligatures w14:val="none"/>
               </w:rPr>
             </w:pPr>
+            <w:r>
+              <w:rPr>
+                <w:rFonts w:ascii="Calibri" w:eastAsia="Times New Roman" w:hAnsi="Calibri" w:cs="Calibri"/>
+                <w:kern w:val="0"/>
+                <w:sz w:val="16"/>
+                <w:szCs w:val="16"/>
+                <w14:ligatures w14:val="none"/>
+              </w:rPr>
+              <w:lastRenderedPageBreak/>
+              <w:t>2.</w:t>
+            </w:r>
+            <w:r>
+              <w:rPr>
+                <w:rFonts w:ascii="Calibri" w:eastAsia="Times New Roman" w:hAnsi="Calibri" w:cs="Calibri"/>
+                <w:kern w:val="0"/>
+                <w:sz w:val="16"/>
+                <w:szCs w:val="16"/>
+                <w14:ligatures w14:val="none"/>
+              </w:rPr>
+              <w:t>3.11</w:t>
+            </w:r>
           </w:p>
         </w:tc>
         <w:tc>
@@ -2440,6 +2563,16 @@
                 <w14:ligatures w14:val="none"/>
               </w:rPr>
             </w:pPr>
+            <w:r>
+              <w:rPr>
+                <w:rFonts w:ascii="Calibri" w:eastAsia="Times New Roman" w:hAnsi="Calibri" w:cs="Calibri"/>
+                <w:kern w:val="0"/>
+                <w:sz w:val="16"/>
+                <w:szCs w:val="16"/>
+                <w14:ligatures w14:val="none"/>
+              </w:rPr>
+              <w:t>100</w:t>
+            </w:r>
           </w:p>
         </w:tc>
         <w:tc>
@@ -2467,6 +2600,64 @@
                 <w14:ligatures w14:val="none"/>
               </w:rPr>
             </w:pPr>
+            <w:r>
+              <w:rPr>
+                <w:rFonts w:ascii="Calibri" w:eastAsia="Times New Roman" w:hAnsi="Calibri" w:cs="Calibri"/>
+                <w:noProof/>
+                <w:kern w:val="0"/>
+                <w:sz w:val="16"/>
+                <w:szCs w:val="16"/>
+                <w14:ligatures w14:val="none"/>
+              </w:rPr>
+              <w:drawing>
+                <wp:inline distT="0" distB="0" distL="0" distR="0" wp14:anchorId="702B8880" wp14:editId="721AFAE3">
+                  <wp:extent cx="4033620" cy="3101645"/>
+                  <wp:effectExtent l="0" t="0" r="5080" b="3810"/>
+                  <wp:docPr id="424474388" name="Picture 3"/>
+                  <wp:cNvGraphicFramePr>
+                    <a:graphicFrameLocks xmlns:a="http://schemas.openxmlformats.org/drawingml/2006/main" noChangeAspect="1"/>
+                  </wp:cNvGraphicFramePr>
+                  <a:graphic xmlns:a="http://schemas.openxmlformats.org/drawingml/2006/main">
+                    <a:graphicData uri="http://schemas.openxmlformats.org/drawingml/2006/picture">
+                      <pic:pic xmlns:pic="http://schemas.openxmlformats.org/drawingml/2006/picture">
+                        <pic:nvPicPr>
+                          <pic:cNvPr id="0" name="Picture 3"/>
+                          <pic:cNvPicPr>
+                            <a:picLocks noChangeAspect="1" noChangeArrowheads="1"/>
+                          </pic:cNvPicPr>
+                        </pic:nvPicPr>
+                        <pic:blipFill>
+                          <a:blip r:embed="rId12">
+                            <a:extLst>
+                              <a:ext uri="{28A0092B-C50C-407E-A947-70E740481C1C}">
+                                <a14:useLocalDpi xmlns:a14="http://schemas.microsoft.com/office/drawing/2010/main" val="0"/>
+                              </a:ext>
+                            </a:extLst>
+                          </a:blip>
+                          <a:srcRect/>
+                          <a:stretch>
+                            <a:fillRect/>
+                          </a:stretch>
+                        </pic:blipFill>
+                        <pic:spPr bwMode="auto">
+                          <a:xfrm>
+                            <a:off x="0" y="0"/>
+                            <a:ext cx="4036887" cy="3104157"/>
+                          </a:xfrm>
+                          <a:prstGeom prst="rect">
+                            <a:avLst/>
+                          </a:prstGeom>
+                          <a:noFill/>
+                          <a:ln>
+                            <a:noFill/>
+                          </a:ln>
+                        </pic:spPr>
+                      </pic:pic>
+                    </a:graphicData>
+                  </a:graphic>
+                </wp:inline>
+              </w:drawing>
+            </w:r>
           </w:p>
         </w:tc>
       </w:tr>
@@ -2499,6 +2690,26 @@
                 <w14:ligatures w14:val="none"/>
               </w:rPr>
             </w:pPr>
+            <w:r>
+              <w:rPr>
+                <w:rFonts w:ascii="Calibri" w:eastAsia="Times New Roman" w:hAnsi="Calibri" w:cs="Calibri"/>
+                <w:kern w:val="0"/>
+                <w:sz w:val="16"/>
+                <w:szCs w:val="16"/>
+                <w14:ligatures w14:val="none"/>
+              </w:rPr>
+              <w:t>2.</w:t>
+            </w:r>
+            <w:r>
+              <w:rPr>
+                <w:rFonts w:ascii="Calibri" w:eastAsia="Times New Roman" w:hAnsi="Calibri" w:cs="Calibri"/>
+                <w:kern w:val="0"/>
+                <w:sz w:val="16"/>
+                <w:szCs w:val="16"/>
+                <w14:ligatures w14:val="none"/>
+              </w:rPr>
+              <w:t>5.3</w:t>
+            </w:r>
           </w:p>
         </w:tc>
         <w:tc>
@@ -2524,6 +2735,16 @@
                 <w14:ligatures w14:val="none"/>
               </w:rPr>
             </w:pPr>
+            <w:r>
+              <w:rPr>
+                <w:rFonts w:ascii="Calibri" w:eastAsia="Times New Roman" w:hAnsi="Calibri" w:cs="Calibri"/>
+                <w:kern w:val="0"/>
+                <w:sz w:val="16"/>
+                <w:szCs w:val="16"/>
+                <w14:ligatures w14:val="none"/>
+              </w:rPr>
+              <w:t>100</w:t>
+            </w:r>
           </w:p>
         </w:tc>
         <w:tc>
@@ -2551,6 +2772,59 @@
                 <w14:ligatures w14:val="none"/>
               </w:rPr>
             </w:pPr>
+            <w:r>
+              <w:rPr>
+                <w:noProof/>
+              </w:rPr>
+              <w:drawing>
+                <wp:inline distT="0" distB="0" distL="0" distR="0" wp14:anchorId="3A23B3FC" wp14:editId="3A0C8676">
+                  <wp:extent cx="3949865" cy="3035808"/>
+                  <wp:effectExtent l="0" t="0" r="0" b="0"/>
+                  <wp:docPr id="790182955" name="Picture 5"/>
+                  <wp:cNvGraphicFramePr>
+                    <a:graphicFrameLocks xmlns:a="http://schemas.openxmlformats.org/drawingml/2006/main" noChangeAspect="1"/>
+                  </wp:cNvGraphicFramePr>
+                  <a:graphic xmlns:a="http://schemas.openxmlformats.org/drawingml/2006/main">
+                    <a:graphicData uri="http://schemas.openxmlformats.org/drawingml/2006/picture">
+                      <pic:pic xmlns:pic="http://schemas.openxmlformats.org/drawingml/2006/picture">
+                        <pic:nvPicPr>
+                          <pic:cNvPr id="0" name="Picture 5"/>
+                          <pic:cNvPicPr>
+                            <a:picLocks noChangeAspect="1" noChangeArrowheads="1"/>
+                          </pic:cNvPicPr>
+                        </pic:nvPicPr>
+                        <pic:blipFill>
+                          <a:blip r:embed="rId13">
+                            <a:extLst>
+                              <a:ext uri="{28A0092B-C50C-407E-A947-70E740481C1C}">
+                                <a14:useLocalDpi xmlns:a14="http://schemas.microsoft.com/office/drawing/2010/main" val="0"/>
+                              </a:ext>
+                            </a:extLst>
+                          </a:blip>
+                          <a:srcRect/>
+                          <a:stretch>
+                            <a:fillRect/>
+                          </a:stretch>
+                        </pic:blipFill>
+                        <pic:spPr bwMode="auto">
+                          <a:xfrm>
+                            <a:off x="0" y="0"/>
+                            <a:ext cx="3954437" cy="3039322"/>
+                          </a:xfrm>
+                          <a:prstGeom prst="rect">
+                            <a:avLst/>
+                          </a:prstGeom>
+                          <a:noFill/>
+                          <a:ln>
+                            <a:noFill/>
+                          </a:ln>
+                        </pic:spPr>
+                      </pic:pic>
+                    </a:graphicData>
+                  </a:graphic>
+                </wp:inline>
+              </w:drawing>
+            </w:r>
           </w:p>
         </w:tc>
       </w:tr>
@@ -2583,6 +2857,27 @@
                 <w14:ligatures w14:val="none"/>
               </w:rPr>
             </w:pPr>
+            <w:r>
+              <w:rPr>
+                <w:rFonts w:ascii="Calibri" w:eastAsia="Times New Roman" w:hAnsi="Calibri" w:cs="Calibri"/>
+                <w:kern w:val="0"/>
+                <w:sz w:val="16"/>
+                <w:szCs w:val="16"/>
+                <w14:ligatures w14:val="none"/>
+              </w:rPr>
+              <w:lastRenderedPageBreak/>
+              <w:t>2.</w:t>
+            </w:r>
+            <w:r>
+              <w:rPr>
+                <w:rFonts w:ascii="Calibri" w:eastAsia="Times New Roman" w:hAnsi="Calibri" w:cs="Calibri"/>
+                <w:kern w:val="0"/>
+                <w:sz w:val="16"/>
+                <w:szCs w:val="16"/>
+                <w14:ligatures w14:val="none"/>
+              </w:rPr>
+              <w:t>6.6</w:t>
+            </w:r>
           </w:p>
         </w:tc>
         <w:tc>
@@ -2608,6 +2903,16 @@
                 <w14:ligatures w14:val="none"/>
               </w:rPr>
             </w:pPr>
+            <w:r>
+              <w:rPr>
+                <w:rFonts w:ascii="Calibri" w:eastAsia="Times New Roman" w:hAnsi="Calibri" w:cs="Calibri"/>
+                <w:kern w:val="0"/>
+                <w:sz w:val="16"/>
+                <w:szCs w:val="16"/>
+                <w14:ligatures w14:val="none"/>
+              </w:rPr>
+              <w:t>100</w:t>
+            </w:r>
           </w:p>
         </w:tc>
         <w:tc>
@@ -2635,6 +2940,59 @@
                 <w14:ligatures w14:val="none"/>
               </w:rPr>
             </w:pPr>
+            <w:r>
+              <w:rPr>
+                <w:noProof/>
+              </w:rPr>
+              <w:drawing>
+                <wp:inline distT="0" distB="0" distL="0" distR="0" wp14:anchorId="6F15CBC5" wp14:editId="4E0F4492">
+                  <wp:extent cx="3657600" cy="2811178"/>
+                  <wp:effectExtent l="0" t="0" r="0" b="8255"/>
+                  <wp:docPr id="606849714" name="Picture 6"/>
+                  <wp:cNvGraphicFramePr>
+                    <a:graphicFrameLocks xmlns:a="http://schemas.openxmlformats.org/drawingml/2006/main" noChangeAspect="1"/>
+                  </wp:cNvGraphicFramePr>
+                  <a:graphic xmlns:a="http://schemas.openxmlformats.org/drawingml/2006/main">
+                    <a:graphicData uri="http://schemas.openxmlformats.org/drawingml/2006/picture">
+                      <pic:pic xmlns:pic="http://schemas.openxmlformats.org/drawingml/2006/picture">
+                        <pic:nvPicPr>
+                          <pic:cNvPr id="0" name="Picture 7"/>
+                          <pic:cNvPicPr>
+                            <a:picLocks noChangeAspect="1" noChangeArrowheads="1"/>
+                          </pic:cNvPicPr>
+                        </pic:nvPicPr>
+                        <pic:blipFill>
+                          <a:blip r:embed="rId14" cstate="print">
+                            <a:extLst>
+                              <a:ext uri="{28A0092B-C50C-407E-A947-70E740481C1C}">
+                                <a14:useLocalDpi xmlns:a14="http://schemas.microsoft.com/office/drawing/2010/main" val="0"/>
+                              </a:ext>
+                            </a:extLst>
+                          </a:blip>
+                          <a:srcRect/>
+                          <a:stretch>
+                            <a:fillRect/>
+                          </a:stretch>
+                        </pic:blipFill>
+                        <pic:spPr bwMode="auto">
+                          <a:xfrm>
+                            <a:off x="0" y="0"/>
+                            <a:ext cx="3664279" cy="2816311"/>
+                          </a:xfrm>
+                          <a:prstGeom prst="rect">
+                            <a:avLst/>
+                          </a:prstGeom>
+                          <a:noFill/>
+                          <a:ln>
+                            <a:noFill/>
+                          </a:ln>
+                        </pic:spPr>
+                      </pic:pic>
+                    </a:graphicData>
+                  </a:graphic>
+                </wp:inline>
+              </w:drawing>
+            </w:r>
           </w:p>
         </w:tc>
       </w:tr>
@@ -4016,7 +4374,6 @@
           <w:szCs w:val="16"/>
           <w14:ligatures w14:val="none"/>
         </w:rPr>
-        <w:lastRenderedPageBreak/>
         <w:t> </w:t>
       </w:r>
     </w:p>

</xml_diff>

<commit_message>
completed PKAs for module 3
</commit_message>
<xml_diff>
--- a/Packet Tracer Activity Screenshots - Liam Dale.docx
+++ b/Packet Tracer Activity Screenshots - Liam Dale.docx
@@ -1161,7 +1161,7 @@
                 <w14:ligatures w14:val="none"/>
               </w:rPr>
               <w:drawing>
-                <wp:inline distT="0" distB="0" distL="0" distR="0" wp14:anchorId="43640274" wp14:editId="42120ED2">
+                <wp:inline distT="0" distB="0" distL="0" distR="0" wp14:anchorId="43640274" wp14:editId="6C08BE1B">
                   <wp:extent cx="3372592" cy="2591547"/>
                   <wp:effectExtent l="0" t="0" r="0" b="0"/>
                   <wp:docPr id="1408883579" name="Picture 2"/>
@@ -1312,7 +1312,7 @@
                 <w:noProof/>
               </w:rPr>
               <w:drawing>
-                <wp:inline distT="0" distB="0" distL="0" distR="0" wp14:anchorId="70FAFF9B" wp14:editId="7C64CCCF">
+                <wp:inline distT="0" distB="0" distL="0" distR="0" wp14:anchorId="70FAFF9B" wp14:editId="64249F86">
                   <wp:extent cx="3241964" cy="2492576"/>
                   <wp:effectExtent l="0" t="0" r="0" b="3175"/>
                   <wp:docPr id="1510095389" name="Picture 4"/>
@@ -1462,7 +1462,7 @@
                 <w:noProof/>
               </w:rPr>
               <w:drawing>
-                <wp:inline distT="0" distB="0" distL="0" distR="0" wp14:anchorId="4DD41FD2" wp14:editId="45FFAB8B">
+                <wp:inline distT="0" distB="0" distL="0" distR="0" wp14:anchorId="4DD41FD2" wp14:editId="0198F611">
                   <wp:extent cx="3265714" cy="2510836"/>
                   <wp:effectExtent l="0" t="0" r="0" b="3810"/>
                   <wp:docPr id="278049393" name="Picture 5"/>
@@ -1612,7 +1612,7 @@
                 <w:noProof/>
               </w:rPr>
               <w:drawing>
-                <wp:inline distT="0" distB="0" distL="0" distR="0" wp14:anchorId="727B401A" wp14:editId="6755147B">
+                <wp:inline distT="0" distB="0" distL="0" distR="0" wp14:anchorId="727B401A" wp14:editId="498154A4">
                   <wp:extent cx="3325091" cy="2556488"/>
                   <wp:effectExtent l="0" t="0" r="8890" b="0"/>
                   <wp:docPr id="54242053" name="Picture 6"/>
@@ -1763,7 +1763,7 @@
                 <w:noProof/>
               </w:rPr>
               <w:drawing>
-                <wp:inline distT="0" distB="0" distL="0" distR="0" wp14:anchorId="63184A23" wp14:editId="6892EB2D">
+                <wp:inline distT="0" distB="0" distL="0" distR="0" wp14:anchorId="63184A23" wp14:editId="65AD6ED2">
                   <wp:extent cx="3035065" cy="2333502"/>
                   <wp:effectExtent l="0" t="0" r="0" b="0"/>
                   <wp:docPr id="375595518" name="Picture 7"/>
@@ -2437,7 +2437,7 @@
                 <w14:ligatures w14:val="none"/>
               </w:rPr>
               <w:drawing>
-                <wp:inline distT="0" distB="0" distL="0" distR="0" wp14:anchorId="05097756" wp14:editId="3AC6680F">
+                <wp:inline distT="0" distB="0" distL="0" distR="0" wp14:anchorId="05097756" wp14:editId="471E04DD">
                   <wp:extent cx="3701491" cy="3143472"/>
                   <wp:effectExtent l="0" t="0" r="0" b="0"/>
                   <wp:docPr id="1745740680" name="Picture 2"/>
@@ -2526,17 +2526,7 @@
                 <w14:ligatures w14:val="none"/>
               </w:rPr>
               <w:lastRenderedPageBreak/>
-              <w:t>2.</w:t>
-            </w:r>
-            <w:r>
-              <w:rPr>
-                <w:rFonts w:ascii="Calibri" w:eastAsia="Times New Roman" w:hAnsi="Calibri" w:cs="Calibri"/>
-                <w:kern w:val="0"/>
-                <w:sz w:val="16"/>
-                <w:szCs w:val="16"/>
-                <w14:ligatures w14:val="none"/>
-              </w:rPr>
-              <w:t>3.11</w:t>
+              <w:t>2.3.11</w:t>
             </w:r>
           </w:p>
         </w:tc>
@@ -2698,17 +2688,7 @@
                 <w:szCs w:val="16"/>
                 <w14:ligatures w14:val="none"/>
               </w:rPr>
-              <w:t>2.</w:t>
-            </w:r>
-            <w:r>
-              <w:rPr>
-                <w:rFonts w:ascii="Calibri" w:eastAsia="Times New Roman" w:hAnsi="Calibri" w:cs="Calibri"/>
-                <w:kern w:val="0"/>
-                <w:sz w:val="16"/>
-                <w:szCs w:val="16"/>
-                <w14:ligatures w14:val="none"/>
-              </w:rPr>
-              <w:t>5.3</w:t>
+              <w:t>2.5.3</w:t>
             </w:r>
           </w:p>
         </w:tc>
@@ -2866,17 +2846,7 @@
                 <w14:ligatures w14:val="none"/>
               </w:rPr>
               <w:lastRenderedPageBreak/>
-              <w:t>2.</w:t>
-            </w:r>
-            <w:r>
-              <w:rPr>
-                <w:rFonts w:ascii="Calibri" w:eastAsia="Times New Roman" w:hAnsi="Calibri" w:cs="Calibri"/>
-                <w:kern w:val="0"/>
-                <w:sz w:val="16"/>
-                <w:szCs w:val="16"/>
-                <w14:ligatures w14:val="none"/>
-              </w:rPr>
-              <w:t>6.6</w:t>
+              <w:t>2.6.6</w:t>
             </w:r>
           </w:p>
         </w:tc>
@@ -2945,7 +2915,7 @@
                 <w:noProof/>
               </w:rPr>
               <w:drawing>
-                <wp:inline distT="0" distB="0" distL="0" distR="0" wp14:anchorId="6F15CBC5" wp14:editId="4E0F4492">
+                <wp:inline distT="0" distB="0" distL="0" distR="0" wp14:anchorId="6F15CBC5" wp14:editId="2B99D21A">
                   <wp:extent cx="3657600" cy="2811178"/>
                   <wp:effectExtent l="0" t="0" r="0" b="8255"/>
                   <wp:docPr id="606849714" name="Picture 6"/>
@@ -3667,6 +3637,9 @@
                 <w14:ligatures w14:val="none"/>
               </w:rPr>
             </w:pPr>
+            <w:r>
+              <w:t>5.1.8</w:t>
+            </w:r>
           </w:p>
         </w:tc>
         <w:tc>
@@ -3692,6 +3665,16 @@
                 <w14:ligatures w14:val="none"/>
               </w:rPr>
             </w:pPr>
+            <w:r>
+              <w:rPr>
+                <w:rFonts w:ascii="Calibri" w:eastAsia="Times New Roman" w:hAnsi="Calibri" w:cs="Calibri"/>
+                <w:kern w:val="0"/>
+                <w:sz w:val="16"/>
+                <w:szCs w:val="16"/>
+                <w14:ligatures w14:val="none"/>
+              </w:rPr>
+              <w:t>100</w:t>
+            </w:r>
           </w:p>
         </w:tc>
         <w:tc>
@@ -3719,6 +3702,50 @@
                 <w14:ligatures w14:val="none"/>
               </w:rPr>
             </w:pPr>
+            <w:r>
+              <w:rPr>
+                <w:rFonts w:ascii="Calibri" w:eastAsia="Times New Roman" w:hAnsi="Calibri" w:cs="Calibri"/>
+                <w:kern w:val="0"/>
+                <w:sz w:val="16"/>
+                <w:szCs w:val="16"/>
+                <w14:ligatures w14:val="none"/>
+              </w:rPr>
+              <w:drawing>
+                <wp:inline distT="0" distB="0" distL="0" distR="0" wp14:anchorId="14910B7C" wp14:editId="1B724EA5">
+                  <wp:extent cx="4843145" cy="3724275"/>
+                  <wp:effectExtent l="0" t="0" r="0" b="9525"/>
+                  <wp:docPr id="1614625364" name="Picture 1"/>
+                  <wp:cNvGraphicFramePr>
+                    <a:graphicFrameLocks xmlns:a="http://schemas.openxmlformats.org/drawingml/2006/main" noChangeAspect="1"/>
+                  </wp:cNvGraphicFramePr>
+                  <a:graphic xmlns:a="http://schemas.openxmlformats.org/drawingml/2006/main">
+                    <a:graphicData uri="http://schemas.openxmlformats.org/drawingml/2006/picture">
+                      <pic:pic xmlns:pic="http://schemas.openxmlformats.org/drawingml/2006/picture">
+                        <pic:nvPicPr>
+                          <pic:cNvPr id="1614625364" name=""/>
+                          <pic:cNvPicPr/>
+                        </pic:nvPicPr>
+                        <pic:blipFill>
+                          <a:blip r:embed="rId15"/>
+                          <a:stretch>
+                            <a:fillRect/>
+                          </a:stretch>
+                        </pic:blipFill>
+                        <pic:spPr>
+                          <a:xfrm>
+                            <a:off x="0" y="0"/>
+                            <a:ext cx="4843145" cy="3724275"/>
+                          </a:xfrm>
+                          <a:prstGeom prst="rect">
+                            <a:avLst/>
+                          </a:prstGeom>
+                        </pic:spPr>
+                      </pic:pic>
+                    </a:graphicData>
+                  </a:graphic>
+                </wp:inline>
+              </w:drawing>
+            </w:r>
           </w:p>
         </w:tc>
       </w:tr>
@@ -3751,6 +3778,10 @@
                 <w14:ligatures w14:val="none"/>
               </w:rPr>
             </w:pPr>
+            <w:r>
+              <w:lastRenderedPageBreak/>
+              <w:t>5.4.12</w:t>
+            </w:r>
           </w:p>
         </w:tc>
         <w:tc>
@@ -3776,6 +3807,16 @@
                 <w14:ligatures w14:val="none"/>
               </w:rPr>
             </w:pPr>
+            <w:r>
+              <w:rPr>
+                <w:rFonts w:ascii="Calibri" w:eastAsia="Times New Roman" w:hAnsi="Calibri" w:cs="Calibri"/>
+                <w:kern w:val="0"/>
+                <w:sz w:val="16"/>
+                <w:szCs w:val="16"/>
+                <w14:ligatures w14:val="none"/>
+              </w:rPr>
+              <w:t>100</w:t>
+            </w:r>
           </w:p>
         </w:tc>
         <w:tc>
@@ -3803,6 +3844,50 @@
                 <w14:ligatures w14:val="none"/>
               </w:rPr>
             </w:pPr>
+            <w:r>
+              <w:rPr>
+                <w:rFonts w:ascii="Calibri" w:eastAsia="Times New Roman" w:hAnsi="Calibri" w:cs="Calibri"/>
+                <w:kern w:val="0"/>
+                <w:sz w:val="16"/>
+                <w:szCs w:val="16"/>
+                <w14:ligatures w14:val="none"/>
+              </w:rPr>
+              <w:drawing>
+                <wp:inline distT="0" distB="0" distL="0" distR="0" wp14:anchorId="508C3E9E" wp14:editId="2F4B0EBD">
+                  <wp:extent cx="4843145" cy="3724275"/>
+                  <wp:effectExtent l="0" t="0" r="0" b="9525"/>
+                  <wp:docPr id="1655744237" name="Picture 1"/>
+                  <wp:cNvGraphicFramePr>
+                    <a:graphicFrameLocks xmlns:a="http://schemas.openxmlformats.org/drawingml/2006/main" noChangeAspect="1"/>
+                  </wp:cNvGraphicFramePr>
+                  <a:graphic xmlns:a="http://schemas.openxmlformats.org/drawingml/2006/main">
+                    <a:graphicData uri="http://schemas.openxmlformats.org/drawingml/2006/picture">
+                      <pic:pic xmlns:pic="http://schemas.openxmlformats.org/drawingml/2006/picture">
+                        <pic:nvPicPr>
+                          <pic:cNvPr id="1655744237" name=""/>
+                          <pic:cNvPicPr/>
+                        </pic:nvPicPr>
+                        <pic:blipFill>
+                          <a:blip r:embed="rId16"/>
+                          <a:stretch>
+                            <a:fillRect/>
+                          </a:stretch>
+                        </pic:blipFill>
+                        <pic:spPr>
+                          <a:xfrm>
+                            <a:off x="0" y="0"/>
+                            <a:ext cx="4843145" cy="3724275"/>
+                          </a:xfrm>
+                          <a:prstGeom prst="rect">
+                            <a:avLst/>
+                          </a:prstGeom>
+                        </pic:spPr>
+                      </pic:pic>
+                    </a:graphicData>
+                  </a:graphic>
+                </wp:inline>
+              </w:drawing>
+            </w:r>
           </w:p>
         </w:tc>
       </w:tr>
@@ -3835,6 +3920,9 @@
                 <w14:ligatures w14:val="none"/>
               </w:rPr>
             </w:pPr>
+            <w:r>
+              <w:t>5.4.13</w:t>
+            </w:r>
           </w:p>
         </w:tc>
         <w:tc>
@@ -3860,6 +3948,16 @@
                 <w14:ligatures w14:val="none"/>
               </w:rPr>
             </w:pPr>
+            <w:r>
+              <w:rPr>
+                <w:rFonts w:ascii="Calibri" w:eastAsia="Times New Roman" w:hAnsi="Calibri" w:cs="Calibri"/>
+                <w:kern w:val="0"/>
+                <w:sz w:val="16"/>
+                <w:szCs w:val="16"/>
+                <w14:ligatures w14:val="none"/>
+              </w:rPr>
+              <w:t>100</w:t>
+            </w:r>
           </w:p>
         </w:tc>
         <w:tc>
@@ -3887,6 +3985,50 @@
                 <w14:ligatures w14:val="none"/>
               </w:rPr>
             </w:pPr>
+            <w:r>
+              <w:rPr>
+                <w:rFonts w:ascii="Calibri" w:eastAsia="Times New Roman" w:hAnsi="Calibri" w:cs="Calibri"/>
+                <w:kern w:val="0"/>
+                <w:sz w:val="16"/>
+                <w:szCs w:val="16"/>
+                <w14:ligatures w14:val="none"/>
+              </w:rPr>
+              <w:drawing>
+                <wp:inline distT="0" distB="0" distL="0" distR="0" wp14:anchorId="15093213" wp14:editId="1CD2B375">
+                  <wp:extent cx="4843145" cy="3724275"/>
+                  <wp:effectExtent l="0" t="0" r="0" b="9525"/>
+                  <wp:docPr id="1734473165" name="Picture 1"/>
+                  <wp:cNvGraphicFramePr>
+                    <a:graphicFrameLocks xmlns:a="http://schemas.openxmlformats.org/drawingml/2006/main" noChangeAspect="1"/>
+                  </wp:cNvGraphicFramePr>
+                  <a:graphic xmlns:a="http://schemas.openxmlformats.org/drawingml/2006/main">
+                    <a:graphicData uri="http://schemas.openxmlformats.org/drawingml/2006/picture">
+                      <pic:pic xmlns:pic="http://schemas.openxmlformats.org/drawingml/2006/picture">
+                        <pic:nvPicPr>
+                          <pic:cNvPr id="1734473165" name=""/>
+                          <pic:cNvPicPr/>
+                        </pic:nvPicPr>
+                        <pic:blipFill>
+                          <a:blip r:embed="rId17"/>
+                          <a:stretch>
+                            <a:fillRect/>
+                          </a:stretch>
+                        </pic:blipFill>
+                        <pic:spPr>
+                          <a:xfrm>
+                            <a:off x="0" y="0"/>
+                            <a:ext cx="4843145" cy="3724275"/>
+                          </a:xfrm>
+                          <a:prstGeom prst="rect">
+                            <a:avLst/>
+                          </a:prstGeom>
+                        </pic:spPr>
+                      </pic:pic>
+                    </a:graphicData>
+                  </a:graphic>
+                </wp:inline>
+              </w:drawing>
+            </w:r>
           </w:p>
         </w:tc>
       </w:tr>
@@ -3919,6 +4061,10 @@
                 <w14:ligatures w14:val="none"/>
               </w:rPr>
             </w:pPr>
+            <w:r>
+              <w:lastRenderedPageBreak/>
+              <w:t>5.5.1</w:t>
+            </w:r>
           </w:p>
         </w:tc>
         <w:tc>
@@ -3944,6 +4090,16 @@
                 <w14:ligatures w14:val="none"/>
               </w:rPr>
             </w:pPr>
+            <w:r>
+              <w:rPr>
+                <w:rFonts w:ascii="Calibri" w:eastAsia="Times New Roman" w:hAnsi="Calibri" w:cs="Calibri"/>
+                <w:kern w:val="0"/>
+                <w:sz w:val="16"/>
+                <w:szCs w:val="16"/>
+                <w14:ligatures w14:val="none"/>
+              </w:rPr>
+              <w:t>100</w:t>
+            </w:r>
           </w:p>
         </w:tc>
         <w:tc>
@@ -3971,6 +4127,50 @@
                 <w14:ligatures w14:val="none"/>
               </w:rPr>
             </w:pPr>
+            <w:r>
+              <w:rPr>
+                <w:rFonts w:ascii="Calibri" w:eastAsia="Times New Roman" w:hAnsi="Calibri" w:cs="Calibri"/>
+                <w:kern w:val="0"/>
+                <w:sz w:val="16"/>
+                <w:szCs w:val="16"/>
+                <w14:ligatures w14:val="none"/>
+              </w:rPr>
+              <w:drawing>
+                <wp:inline distT="0" distB="0" distL="0" distR="0" wp14:anchorId="34C64210" wp14:editId="34E138C1">
+                  <wp:extent cx="4843145" cy="3724275"/>
+                  <wp:effectExtent l="0" t="0" r="0" b="9525"/>
+                  <wp:docPr id="1369717839" name="Picture 1"/>
+                  <wp:cNvGraphicFramePr>
+                    <a:graphicFrameLocks xmlns:a="http://schemas.openxmlformats.org/drawingml/2006/main" noChangeAspect="1"/>
+                  </wp:cNvGraphicFramePr>
+                  <a:graphic xmlns:a="http://schemas.openxmlformats.org/drawingml/2006/main">
+                    <a:graphicData uri="http://schemas.openxmlformats.org/drawingml/2006/picture">
+                      <pic:pic xmlns:pic="http://schemas.openxmlformats.org/drawingml/2006/picture">
+                        <pic:nvPicPr>
+                          <pic:cNvPr id="1369717839" name=""/>
+                          <pic:cNvPicPr/>
+                        </pic:nvPicPr>
+                        <pic:blipFill>
+                          <a:blip r:embed="rId18"/>
+                          <a:stretch>
+                            <a:fillRect/>
+                          </a:stretch>
+                        </pic:blipFill>
+                        <pic:spPr>
+                          <a:xfrm>
+                            <a:off x="0" y="0"/>
+                            <a:ext cx="4843145" cy="3724275"/>
+                          </a:xfrm>
+                          <a:prstGeom prst="rect">
+                            <a:avLst/>
+                          </a:prstGeom>
+                        </pic:spPr>
+                      </pic:pic>
+                    </a:graphicData>
+                  </a:graphic>
+                </wp:inline>
+              </w:drawing>
+            </w:r>
           </w:p>
         </w:tc>
       </w:tr>

</xml_diff>

<commit_message>
completed module 4 pkas
</commit_message>
<xml_diff>
--- a/Packet Tracer Activity Screenshots - Liam Dale.docx
+++ b/Packet Tracer Activity Screenshots - Liam Dale.docx
@@ -104,31 +104,7 @@
           <w:u w:val="single"/>
           <w14:ligatures w14:val="none"/>
         </w:rPr>
-        <w:t xml:space="preserve">Failure to provide any of the </w:t>
-      </w:r>
-      <w:proofErr w:type="gramStart"/>
-      <w:r>
-        <w:rPr>
-          <w:rFonts w:ascii="Calibri" w:eastAsia="Times New Roman" w:hAnsi="Calibri" w:cs="Calibri"/>
-          <w:kern w:val="0"/>
-          <w:sz w:val="16"/>
-          <w:szCs w:val="16"/>
-          <w:u w:val="single"/>
-          <w14:ligatures w14:val="none"/>
-        </w:rPr>
-        <w:t>require</w:t>
-      </w:r>
-      <w:proofErr w:type="gramEnd"/>
-      <w:r>
-        <w:rPr>
-          <w:rFonts w:ascii="Calibri" w:eastAsia="Times New Roman" w:hAnsi="Calibri" w:cs="Calibri"/>
-          <w:kern w:val="0"/>
-          <w:sz w:val="16"/>
-          <w:szCs w:val="16"/>
-          <w:u w:val="single"/>
-          <w14:ligatures w14:val="none"/>
-        </w:rPr>
-        <w:t xml:space="preserve"> information will result in a 0.</w:t>
+        <w:t>Failure to provide any of the require information will result in a 0.</w:t>
       </w:r>
     </w:p>
     <w:p>
@@ -1161,7 +1137,7 @@
                 <w14:ligatures w14:val="none"/>
               </w:rPr>
               <w:drawing>
-                <wp:inline distT="0" distB="0" distL="0" distR="0" wp14:anchorId="43640274" wp14:editId="6C08BE1B">
+                <wp:inline distT="0" distB="0" distL="0" distR="0" wp14:anchorId="43640274" wp14:editId="03CF5F88">
                   <wp:extent cx="3372592" cy="2591547"/>
                   <wp:effectExtent l="0" t="0" r="0" b="0"/>
                   <wp:docPr id="1408883579" name="Picture 2"/>
@@ -1312,7 +1288,7 @@
                 <w:noProof/>
               </w:rPr>
               <w:drawing>
-                <wp:inline distT="0" distB="0" distL="0" distR="0" wp14:anchorId="70FAFF9B" wp14:editId="64249F86">
+                <wp:inline distT="0" distB="0" distL="0" distR="0" wp14:anchorId="70FAFF9B" wp14:editId="491D4AE7">
                   <wp:extent cx="3241964" cy="2492576"/>
                   <wp:effectExtent l="0" t="0" r="0" b="3175"/>
                   <wp:docPr id="1510095389" name="Picture 4"/>
@@ -1462,7 +1438,7 @@
                 <w:noProof/>
               </w:rPr>
               <w:drawing>
-                <wp:inline distT="0" distB="0" distL="0" distR="0" wp14:anchorId="4DD41FD2" wp14:editId="0198F611">
+                <wp:inline distT="0" distB="0" distL="0" distR="0" wp14:anchorId="4DD41FD2" wp14:editId="62E011F2">
                   <wp:extent cx="3265714" cy="2510836"/>
                   <wp:effectExtent l="0" t="0" r="0" b="3810"/>
                   <wp:docPr id="278049393" name="Picture 5"/>
@@ -1612,7 +1588,7 @@
                 <w:noProof/>
               </w:rPr>
               <w:drawing>
-                <wp:inline distT="0" distB="0" distL="0" distR="0" wp14:anchorId="727B401A" wp14:editId="498154A4">
+                <wp:inline distT="0" distB="0" distL="0" distR="0" wp14:anchorId="727B401A" wp14:editId="647E7875">
                   <wp:extent cx="3325091" cy="2556488"/>
                   <wp:effectExtent l="0" t="0" r="8890" b="0"/>
                   <wp:docPr id="54242053" name="Picture 6"/>
@@ -1763,7 +1739,7 @@
                 <w:noProof/>
               </w:rPr>
               <w:drawing>
-                <wp:inline distT="0" distB="0" distL="0" distR="0" wp14:anchorId="63184A23" wp14:editId="65AD6ED2">
+                <wp:inline distT="0" distB="0" distL="0" distR="0" wp14:anchorId="63184A23" wp14:editId="40003F05">
                   <wp:extent cx="3035065" cy="2333502"/>
                   <wp:effectExtent l="0" t="0" r="0" b="0"/>
                   <wp:docPr id="375595518" name="Picture 7"/>
@@ -2437,7 +2413,7 @@
                 <w14:ligatures w14:val="none"/>
               </w:rPr>
               <w:drawing>
-                <wp:inline distT="0" distB="0" distL="0" distR="0" wp14:anchorId="05097756" wp14:editId="471E04DD">
+                <wp:inline distT="0" distB="0" distL="0" distR="0" wp14:anchorId="05097756" wp14:editId="1A656C81">
                   <wp:extent cx="3701491" cy="3143472"/>
                   <wp:effectExtent l="0" t="0" r="0" b="0"/>
                   <wp:docPr id="1745740680" name="Picture 2"/>
@@ -2915,7 +2891,7 @@
                 <w:noProof/>
               </w:rPr>
               <w:drawing>
-                <wp:inline distT="0" distB="0" distL="0" distR="0" wp14:anchorId="6F15CBC5" wp14:editId="2B99D21A">
+                <wp:inline distT="0" distB="0" distL="0" distR="0" wp14:anchorId="6F15CBC5" wp14:editId="40230436">
                   <wp:extent cx="3657600" cy="2811178"/>
                   <wp:effectExtent l="0" t="0" r="0" b="8255"/>
                   <wp:docPr id="606849714" name="Picture 6"/>
@@ -3705,6 +3681,7 @@
             <w:r>
               <w:rPr>
                 <w:rFonts w:ascii="Calibri" w:eastAsia="Times New Roman" w:hAnsi="Calibri" w:cs="Calibri"/>
+                <w:noProof/>
                 <w:kern w:val="0"/>
                 <w:sz w:val="16"/>
                 <w:szCs w:val="16"/>
@@ -3847,6 +3824,7 @@
             <w:r>
               <w:rPr>
                 <w:rFonts w:ascii="Calibri" w:eastAsia="Times New Roman" w:hAnsi="Calibri" w:cs="Calibri"/>
+                <w:noProof/>
                 <w:kern w:val="0"/>
                 <w:sz w:val="16"/>
                 <w:szCs w:val="16"/>
@@ -3988,6 +3966,7 @@
             <w:r>
               <w:rPr>
                 <w:rFonts w:ascii="Calibri" w:eastAsia="Times New Roman" w:hAnsi="Calibri" w:cs="Calibri"/>
+                <w:noProof/>
                 <w:kern w:val="0"/>
                 <w:sz w:val="16"/>
                 <w:szCs w:val="16"/>
@@ -4130,6 +4109,7 @@
             <w:r>
               <w:rPr>
                 <w:rFonts w:ascii="Calibri" w:eastAsia="Times New Roman" w:hAnsi="Calibri" w:cs="Calibri"/>
+                <w:noProof/>
                 <w:kern w:val="0"/>
                 <w:sz w:val="16"/>
                 <w:szCs w:val="16"/>
@@ -4868,6 +4848,17 @@
                 <w14:ligatures w14:val="none"/>
               </w:rPr>
             </w:pPr>
+            <w:r>
+              <w:rPr>
+                <w:rFonts w:ascii="Calibri" w:eastAsia="Times New Roman" w:hAnsi="Calibri" w:cs="Calibri"/>
+                <w:kern w:val="0"/>
+                <w:sz w:val="16"/>
+                <w:szCs w:val="16"/>
+                <w14:ligatures w14:val="none"/>
+              </w:rPr>
+              <w:lastRenderedPageBreak/>
+              <w:t>6.4.5</w:t>
+            </w:r>
           </w:p>
         </w:tc>
         <w:tc>
@@ -4893,6 +4884,16 @@
                 <w14:ligatures w14:val="none"/>
               </w:rPr>
             </w:pPr>
+            <w:r>
+              <w:rPr>
+                <w:rFonts w:ascii="Calibri" w:eastAsia="Times New Roman" w:hAnsi="Calibri" w:cs="Calibri"/>
+                <w:kern w:val="0"/>
+                <w:sz w:val="16"/>
+                <w:szCs w:val="16"/>
+                <w14:ligatures w14:val="none"/>
+              </w:rPr>
+              <w:t>100</w:t>
+            </w:r>
           </w:p>
         </w:tc>
         <w:tc>
@@ -4920,6 +4921,50 @@
                 <w14:ligatures w14:val="none"/>
               </w:rPr>
             </w:pPr>
+            <w:r>
+              <w:rPr>
+                <w:rFonts w:ascii="Calibri" w:eastAsia="Times New Roman" w:hAnsi="Calibri" w:cs="Calibri"/>
+                <w:kern w:val="0"/>
+                <w:sz w:val="16"/>
+                <w:szCs w:val="16"/>
+                <w14:ligatures w14:val="none"/>
+              </w:rPr>
+              <w:drawing>
+                <wp:inline distT="0" distB="0" distL="0" distR="0" wp14:anchorId="46AA47A7" wp14:editId="0D8B9D6D">
+                  <wp:extent cx="4843145" cy="3724275"/>
+                  <wp:effectExtent l="0" t="0" r="0" b="9525"/>
+                  <wp:docPr id="1383590178" name="Picture 1"/>
+                  <wp:cNvGraphicFramePr>
+                    <a:graphicFrameLocks xmlns:a="http://schemas.openxmlformats.org/drawingml/2006/main" noChangeAspect="1"/>
+                  </wp:cNvGraphicFramePr>
+                  <a:graphic xmlns:a="http://schemas.openxmlformats.org/drawingml/2006/main">
+                    <a:graphicData uri="http://schemas.openxmlformats.org/drawingml/2006/picture">
+                      <pic:pic xmlns:pic="http://schemas.openxmlformats.org/drawingml/2006/picture">
+                        <pic:nvPicPr>
+                          <pic:cNvPr id="1383590178" name=""/>
+                          <pic:cNvPicPr/>
+                        </pic:nvPicPr>
+                        <pic:blipFill>
+                          <a:blip r:embed="rId19"/>
+                          <a:stretch>
+                            <a:fillRect/>
+                          </a:stretch>
+                        </pic:blipFill>
+                        <pic:spPr>
+                          <a:xfrm>
+                            <a:off x="0" y="0"/>
+                            <a:ext cx="4843145" cy="3724275"/>
+                          </a:xfrm>
+                          <a:prstGeom prst="rect">
+                            <a:avLst/>
+                          </a:prstGeom>
+                        </pic:spPr>
+                      </pic:pic>
+                    </a:graphicData>
+                  </a:graphic>
+                </wp:inline>
+              </w:drawing>
+            </w:r>
           </w:p>
         </w:tc>
       </w:tr>
@@ -4952,6 +4997,16 @@
                 <w14:ligatures w14:val="none"/>
               </w:rPr>
             </w:pPr>
+            <w:r>
+              <w:rPr>
+                <w:rFonts w:ascii="Calibri" w:eastAsia="Times New Roman" w:hAnsi="Calibri" w:cs="Calibri"/>
+                <w:kern w:val="0"/>
+                <w:sz w:val="16"/>
+                <w:szCs w:val="16"/>
+                <w14:ligatures w14:val="none"/>
+              </w:rPr>
+              <w:t>6.5.6</w:t>
+            </w:r>
           </w:p>
         </w:tc>
         <w:tc>
@@ -4977,6 +5032,16 @@
                 <w14:ligatures w14:val="none"/>
               </w:rPr>
             </w:pPr>
+            <w:r>
+              <w:rPr>
+                <w:rFonts w:ascii="Calibri" w:eastAsia="Times New Roman" w:hAnsi="Calibri" w:cs="Calibri"/>
+                <w:kern w:val="0"/>
+                <w:sz w:val="16"/>
+                <w:szCs w:val="16"/>
+                <w14:ligatures w14:val="none"/>
+              </w:rPr>
+              <w:t>100</w:t>
+            </w:r>
           </w:p>
         </w:tc>
         <w:tc>
@@ -5004,6 +5069,50 @@
                 <w14:ligatures w14:val="none"/>
               </w:rPr>
             </w:pPr>
+            <w:r>
+              <w:rPr>
+                <w:rFonts w:ascii="Calibri" w:eastAsia="Times New Roman" w:hAnsi="Calibri" w:cs="Calibri"/>
+                <w:kern w:val="0"/>
+                <w:sz w:val="16"/>
+                <w:szCs w:val="16"/>
+                <w14:ligatures w14:val="none"/>
+              </w:rPr>
+              <w:drawing>
+                <wp:inline distT="0" distB="0" distL="0" distR="0" wp14:anchorId="3E65C6A7" wp14:editId="6182CC1C">
+                  <wp:extent cx="4843145" cy="3724275"/>
+                  <wp:effectExtent l="0" t="0" r="0" b="9525"/>
+                  <wp:docPr id="1933219433" name="Picture 1"/>
+                  <wp:cNvGraphicFramePr>
+                    <a:graphicFrameLocks xmlns:a="http://schemas.openxmlformats.org/drawingml/2006/main" noChangeAspect="1"/>
+                  </wp:cNvGraphicFramePr>
+                  <a:graphic xmlns:a="http://schemas.openxmlformats.org/drawingml/2006/main">
+                    <a:graphicData uri="http://schemas.openxmlformats.org/drawingml/2006/picture">
+                      <pic:pic xmlns:pic="http://schemas.openxmlformats.org/drawingml/2006/picture">
+                        <pic:nvPicPr>
+                          <pic:cNvPr id="1933219433" name=""/>
+                          <pic:cNvPicPr/>
+                        </pic:nvPicPr>
+                        <pic:blipFill>
+                          <a:blip r:embed="rId20"/>
+                          <a:stretch>
+                            <a:fillRect/>
+                          </a:stretch>
+                        </pic:blipFill>
+                        <pic:spPr>
+                          <a:xfrm>
+                            <a:off x="0" y="0"/>
+                            <a:ext cx="4843145" cy="3724275"/>
+                          </a:xfrm>
+                          <a:prstGeom prst="rect">
+                            <a:avLst/>
+                          </a:prstGeom>
+                        </pic:spPr>
+                      </pic:pic>
+                    </a:graphicData>
+                  </a:graphic>
+                </wp:inline>
+              </w:drawing>
+            </w:r>
           </w:p>
         </w:tc>
       </w:tr>
@@ -5036,6 +5145,17 @@
                 <w14:ligatures w14:val="none"/>
               </w:rPr>
             </w:pPr>
+            <w:r>
+              <w:rPr>
+                <w:rFonts w:ascii="Calibri" w:eastAsia="Times New Roman" w:hAnsi="Calibri" w:cs="Calibri"/>
+                <w:kern w:val="0"/>
+                <w:sz w:val="16"/>
+                <w:szCs w:val="16"/>
+                <w14:ligatures w14:val="none"/>
+              </w:rPr>
+              <w:lastRenderedPageBreak/>
+              <w:t>6.6.7</w:t>
+            </w:r>
           </w:p>
         </w:tc>
         <w:tc>
@@ -5061,6 +5181,16 @@
                 <w14:ligatures w14:val="none"/>
               </w:rPr>
             </w:pPr>
+            <w:r>
+              <w:rPr>
+                <w:rFonts w:ascii="Calibri" w:eastAsia="Times New Roman" w:hAnsi="Calibri" w:cs="Calibri"/>
+                <w:kern w:val="0"/>
+                <w:sz w:val="16"/>
+                <w:szCs w:val="16"/>
+                <w14:ligatures w14:val="none"/>
+              </w:rPr>
+              <w:t>100</w:t>
+            </w:r>
           </w:p>
         </w:tc>
         <w:tc>
@@ -5088,6 +5218,50 @@
                 <w14:ligatures w14:val="none"/>
               </w:rPr>
             </w:pPr>
+            <w:r>
+              <w:rPr>
+                <w:rFonts w:ascii="Calibri" w:eastAsia="Times New Roman" w:hAnsi="Calibri" w:cs="Calibri"/>
+                <w:kern w:val="0"/>
+                <w:sz w:val="16"/>
+                <w:szCs w:val="16"/>
+                <w14:ligatures w14:val="none"/>
+              </w:rPr>
+              <w:drawing>
+                <wp:inline distT="0" distB="0" distL="0" distR="0" wp14:anchorId="6A05DB0C" wp14:editId="7DB1569D">
+                  <wp:extent cx="4843145" cy="3724275"/>
+                  <wp:effectExtent l="0" t="0" r="0" b="9525"/>
+                  <wp:docPr id="809263219" name="Picture 1"/>
+                  <wp:cNvGraphicFramePr>
+                    <a:graphicFrameLocks xmlns:a="http://schemas.openxmlformats.org/drawingml/2006/main" noChangeAspect="1"/>
+                  </wp:cNvGraphicFramePr>
+                  <a:graphic xmlns:a="http://schemas.openxmlformats.org/drawingml/2006/main">
+                    <a:graphicData uri="http://schemas.openxmlformats.org/drawingml/2006/picture">
+                      <pic:pic xmlns:pic="http://schemas.openxmlformats.org/drawingml/2006/picture">
+                        <pic:nvPicPr>
+                          <pic:cNvPr id="809263219" name=""/>
+                          <pic:cNvPicPr/>
+                        </pic:nvPicPr>
+                        <pic:blipFill>
+                          <a:blip r:embed="rId21"/>
+                          <a:stretch>
+                            <a:fillRect/>
+                          </a:stretch>
+                        </pic:blipFill>
+                        <pic:spPr>
+                          <a:xfrm>
+                            <a:off x="0" y="0"/>
+                            <a:ext cx="4843145" cy="3724275"/>
+                          </a:xfrm>
+                          <a:prstGeom prst="rect">
+                            <a:avLst/>
+                          </a:prstGeom>
+                        </pic:spPr>
+                      </pic:pic>
+                    </a:graphicData>
+                  </a:graphic>
+                </wp:inline>
+              </w:drawing>
+            </w:r>
           </w:p>
         </w:tc>
       </w:tr>

</xml_diff>